<commit_message>
dashboard tweaks, typical monthly output added and cities, literature review draft complete
</commit_message>
<xml_diff>
--- a/documentation/writeUp/interview.docx
+++ b/documentation/writeUp/interview.docx
@@ -4,85 +4,804 @@
   <w:body>
     <w:p>
       <w:r>
-        <w:t>interview</w:t>
-      </w:r>
+        <w:t xml:space="preserve">This </w:t>
+      </w:r>
+      <w:r>
+        <w:t>software walkthrough</w:t>
+      </w:r>
+      <w:r>
+        <w:t xml:space="preserve"> forms part of an academic research project in support of a Master of Science degree in </w:t>
+      </w:r>
+      <w:r>
+        <w:t>Software Engineering</w:t>
+      </w:r>
+      <w:r>
+        <w:t xml:space="preserve"> at the University of Liverpool. The major aim of the research is to </w:t>
+      </w:r>
+      <w:r>
+        <w:t>elicit feedback on a machine learning application that aims to classify Colombia climate data and provide decision support to environmental designers seeking to understand the spatial and temporal use of low-energy design strategies</w:t>
+      </w:r>
+      <w:r>
+        <w:t xml:space="preserve">. </w:t>
+      </w:r>
+    </w:p>
+    <w:p>
+      <w:r>
+        <w:t xml:space="preserve">Your responses will be aggregated with other respondents and treated in strictest confidence. The </w:t>
+      </w:r>
+      <w:r>
+        <w:t>software walkthrough</w:t>
+      </w:r>
+      <w:r>
+        <w:t xml:space="preserve"> will take approximately 45-60 minutes. The </w:t>
+      </w:r>
+      <w:r>
+        <w:t>software walkthrough</w:t>
+      </w:r>
+      <w:r>
+        <w:t xml:space="preserve"> is structured – we are </w:t>
+      </w:r>
+      <w:r>
+        <w:t>showing</w:t>
+      </w:r>
+      <w:r>
+        <w:t xml:space="preserve"> each participant the same </w:t>
+      </w:r>
+      <w:r>
+        <w:t>material</w:t>
+      </w:r>
+      <w:r>
+        <w:t xml:space="preserve">. There will be an opportunity at the end to address any topics we did not have a chance to discuss. The </w:t>
+      </w:r>
+      <w:r>
+        <w:t>software walkthrough</w:t>
+      </w:r>
+      <w:r>
+        <w:t xml:space="preserve"> is CONFIDENTIAL; we will be taking </w:t>
+      </w:r>
+      <w:r>
+        <w:t>notes;</w:t>
+      </w:r>
+      <w:r>
+        <w:t xml:space="preserve"> however, input will not be attributed to any individual. Your responses will be anonymously grouped with those of others. This information will be used to help </w:t>
+      </w:r>
+      <w:r>
+        <w:t>evaluate the usefulness of the proposed software and determine further improvements and additional functionality.</w:t>
+      </w:r>
+    </w:p>
+    <w:p>
+      <w:r>
+        <w:t xml:space="preserve">Stakeholder Name: </w:t>
+      </w:r>
+    </w:p>
+    <w:p>
+      <w:r>
+        <w:t xml:space="preserve">Stakeholder Organization: </w:t>
+      </w:r>
+    </w:p>
+    <w:p>
+      <w:r>
+        <w:t xml:space="preserve">Stakeholder Role: </w:t>
+      </w:r>
+    </w:p>
+    <w:p>
+      <w:r>
+        <w:t>W</w:t>
+      </w:r>
+      <w:r>
+        <w:t>alkthrough</w:t>
+      </w:r>
+      <w:r>
+        <w:t xml:space="preserve"> Date: </w:t>
+      </w:r>
+    </w:p>
+    <w:p>
+      <w:r>
+        <w:t>Walkthrough</w:t>
+      </w:r>
+      <w:r>
+        <w:t xml:space="preserve"> conducted by</w:t>
+      </w:r>
+      <w:r>
+        <w:t xml:space="preserve">: </w:t>
+      </w:r>
+    </w:p>
+    <w:p>
+      <w:r>
+        <w:t xml:space="preserve">Introduction </w:t>
+      </w:r>
+    </w:p>
+    <w:p>
+      <w:r>
+        <w:t xml:space="preserve">What is your role in the organization? </w:t>
+      </w:r>
+    </w:p>
+    <w:p>
+      <w:r>
+        <w:t xml:space="preserve">How long have you been here? </w:t>
+      </w:r>
+    </w:p>
+    <w:p>
+      <w:r>
+        <w:t>Where did you work before this role?</w:t>
+      </w:r>
+    </w:p>
+    <w:p>
+      <w:r>
+        <w:t>Are you familiar with the concept of low-energy design strategies?</w:t>
+      </w:r>
+    </w:p>
+    <w:p>
+      <w:r>
+        <w:t>Are you familiar with the concept</w:t>
+      </w:r>
+      <w:r>
+        <w:t xml:space="preserve"> the psychrometric chart?</w:t>
+      </w:r>
+    </w:p>
+    <w:p>
+      <w:r>
+        <w:t xml:space="preserve">Do you use the </w:t>
+      </w:r>
+      <w:r>
+        <w:t xml:space="preserve">psychrometric </w:t>
+      </w:r>
+      <w:r>
+        <w:t>chart?</w:t>
+      </w:r>
+    </w:p>
+    <w:p>
+      <w:r>
+        <w:t>Are you familiar with the concept of</w:t>
+      </w:r>
+      <w:r>
+        <w:t xml:space="preserve"> unsupervised machine learning?</w:t>
+      </w:r>
+    </w:p>
+    <w:p>
+      <w:r>
+        <w:t>Are you familiar with the concept of</w:t>
+      </w:r>
+      <w:r>
+        <w:t xml:space="preserve"> clustering? </w:t>
+      </w:r>
+    </w:p>
+    <w:p>
+      <w:r>
+        <w:t>K-means</w:t>
+      </w:r>
+    </w:p>
+    <w:p>
+      <w:r>
+        <w:t xml:space="preserve">Bisecting k-means </w:t>
+      </w:r>
+    </w:p>
+    <w:p>
+      <w:r>
+        <w:t>The Bisecting k-means and k-means hybrid</w:t>
+      </w:r>
+    </w:p>
+    <w:p/>
+    <w:p>
+      <w:pPr>
+        <w:spacing w:after="0" w:line="240" w:lineRule="auto"/>
+        <w:rPr>
+          <w:rFonts w:ascii="Times New Roman" w:eastAsia="Times New Roman" w:hAnsi="Times New Roman" w:cs="Times New Roman"/>
+          <w:sz w:val="24"/>
+          <w:szCs w:val="24"/>
+          <w:lang w:eastAsia="en-GB"/>
+        </w:rPr>
+      </w:pPr>
+      <w:proofErr w:type="spellStart"/>
+      <w:r>
+        <w:rPr>
+          <w:rFonts w:ascii="Arial" w:eastAsia="Times New Roman" w:hAnsi="Arial" w:cs="Arial"/>
+          <w:color w:val="222222"/>
+          <w:sz w:val="24"/>
+          <w:szCs w:val="24"/>
+          <w:shd w:val="clear" w:color="auto" w:fill="FFFFFF"/>
+          <w:lang w:eastAsia="en-GB"/>
+        </w:rPr>
+        <w:t>i</w:t>
+      </w:r>
+      <w:proofErr w:type="spellEnd"/>
+      <w:r>
+        <w:rPr>
+          <w:rFonts w:ascii="Arial" w:eastAsia="Times New Roman" w:hAnsi="Arial" w:cs="Arial"/>
+          <w:color w:val="222222"/>
+          <w:sz w:val="24"/>
+          <w:szCs w:val="24"/>
+          <w:shd w:val="clear" w:color="auto" w:fill="FFFFFF"/>
+          <w:lang w:eastAsia="en-GB"/>
+        </w:rPr>
+        <w:t xml:space="preserve"> Carolina</w:t>
+      </w:r>
+    </w:p>
+    <w:p>
+      <w:pPr>
+        <w:spacing w:after="0" w:line="240" w:lineRule="auto"/>
+        <w:rPr>
+          <w:rFonts w:ascii="Arial" w:eastAsia="Times New Roman" w:hAnsi="Arial" w:cs="Arial"/>
+          <w:color w:val="222222"/>
+          <w:sz w:val="24"/>
+          <w:szCs w:val="24"/>
+          <w:lang w:eastAsia="en-GB"/>
+        </w:rPr>
+      </w:pPr>
+      <w:r>
+        <w:rPr>
+          <w:rFonts w:ascii="Arial" w:eastAsia="Times New Roman" w:hAnsi="Arial" w:cs="Arial"/>
+          <w:color w:val="222222"/>
+          <w:sz w:val="24"/>
+          <w:szCs w:val="24"/>
+          <w:lang w:eastAsia="en-GB"/>
+        </w:rPr>
+        <w:t>I hope all is well in Santa Marta</w:t>
+      </w:r>
+    </w:p>
+    <w:p>
+      <w:pPr>
+        <w:spacing w:after="0" w:line="240" w:lineRule="auto"/>
+        <w:rPr>
+          <w:rFonts w:ascii="Arial" w:eastAsia="Times New Roman" w:hAnsi="Arial" w:cs="Arial"/>
+          <w:color w:val="222222"/>
+          <w:sz w:val="24"/>
+          <w:szCs w:val="24"/>
+          <w:lang w:eastAsia="en-GB"/>
+        </w:rPr>
+      </w:pPr>
+      <w:r>
+        <w:rPr>
+          <w:rFonts w:ascii="Arial" w:eastAsia="Times New Roman" w:hAnsi="Arial" w:cs="Arial"/>
+          <w:color w:val="222222"/>
+          <w:sz w:val="24"/>
+          <w:szCs w:val="24"/>
+          <w:lang w:eastAsia="en-GB"/>
+        </w:rPr>
+        <w:t xml:space="preserve">I think I mentioned to you I was doing a </w:t>
+      </w:r>
+      <w:proofErr w:type="gramStart"/>
+      <w:r>
+        <w:rPr>
+          <w:rFonts w:ascii="Arial" w:eastAsia="Times New Roman" w:hAnsi="Arial" w:cs="Arial"/>
+          <w:color w:val="222222"/>
+          <w:sz w:val="24"/>
+          <w:szCs w:val="24"/>
+          <w:lang w:eastAsia="en-GB"/>
+        </w:rPr>
+        <w:t>Masters in Software Engineering</w:t>
+      </w:r>
+      <w:proofErr w:type="gramEnd"/>
+      <w:r>
+        <w:rPr>
+          <w:rFonts w:ascii="Arial" w:eastAsia="Times New Roman" w:hAnsi="Arial" w:cs="Arial"/>
+          <w:color w:val="222222"/>
+          <w:sz w:val="24"/>
+          <w:szCs w:val="24"/>
+          <w:lang w:eastAsia="en-GB"/>
+        </w:rPr>
+        <w:t xml:space="preserve">. I am almost finished my dissertation which has investigated developing an application to classify Colombian climate (and potentially </w:t>
+      </w:r>
+      <w:proofErr w:type="gramStart"/>
+      <w:r>
+        <w:rPr>
+          <w:rFonts w:ascii="Arial" w:eastAsia="Times New Roman" w:hAnsi="Arial" w:cs="Arial"/>
+          <w:color w:val="222222"/>
+          <w:sz w:val="24"/>
+          <w:szCs w:val="24"/>
+          <w:lang w:eastAsia="en-GB"/>
+        </w:rPr>
+        <w:t>others)  and</w:t>
+      </w:r>
+      <w:proofErr w:type="gramEnd"/>
+      <w:r>
+        <w:rPr>
+          <w:rFonts w:ascii="Arial" w:eastAsia="Times New Roman" w:hAnsi="Arial" w:cs="Arial"/>
+          <w:color w:val="222222"/>
+          <w:sz w:val="24"/>
+          <w:szCs w:val="24"/>
+          <w:lang w:eastAsia="en-GB"/>
+        </w:rPr>
+        <w:t xml:space="preserve"> try to link low energy design with the resulting classification.</w:t>
+      </w:r>
+    </w:p>
+    <w:p>
+      <w:pPr>
+        <w:spacing w:after="0" w:line="240" w:lineRule="auto"/>
+        <w:rPr>
+          <w:rFonts w:ascii="Arial" w:eastAsia="Times New Roman" w:hAnsi="Arial" w:cs="Arial"/>
+          <w:color w:val="222222"/>
+          <w:sz w:val="24"/>
+          <w:szCs w:val="24"/>
+          <w:lang w:eastAsia="en-GB"/>
+        </w:rPr>
+      </w:pPr>
+    </w:p>
+    <w:p>
+      <w:pPr>
+        <w:spacing w:after="0" w:line="240" w:lineRule="auto"/>
+        <w:rPr>
+          <w:rFonts w:ascii="Arial" w:eastAsia="Times New Roman" w:hAnsi="Arial" w:cs="Arial"/>
+          <w:color w:val="222222"/>
+          <w:sz w:val="24"/>
+          <w:szCs w:val="24"/>
+          <w:lang w:eastAsia="en-GB"/>
+        </w:rPr>
+      </w:pPr>
+      <w:r>
+        <w:rPr>
+          <w:rFonts w:ascii="Arial" w:eastAsia="Times New Roman" w:hAnsi="Arial" w:cs="Arial"/>
+          <w:color w:val="222222"/>
+          <w:sz w:val="24"/>
+          <w:szCs w:val="24"/>
+          <w:lang w:eastAsia="en-GB"/>
+        </w:rPr>
+        <w:t>As part of the evaluation of this software I am conducting software walkthroughs with domain experts. Which is why I am contacting you, I believe your opinion would be valuable in providing a rigorous critique of the application. </w:t>
+      </w:r>
+    </w:p>
+    <w:p>
+      <w:pPr>
+        <w:spacing w:after="0" w:line="240" w:lineRule="auto"/>
+        <w:rPr>
+          <w:rFonts w:ascii="Arial" w:eastAsia="Times New Roman" w:hAnsi="Arial" w:cs="Arial"/>
+          <w:color w:val="222222"/>
+          <w:sz w:val="24"/>
+          <w:szCs w:val="24"/>
+          <w:lang w:eastAsia="en-GB"/>
+        </w:rPr>
+      </w:pPr>
+    </w:p>
+    <w:p>
+      <w:pPr>
+        <w:spacing w:after="0" w:line="240" w:lineRule="auto"/>
+        <w:rPr>
+          <w:rFonts w:ascii="Arial" w:eastAsia="Times New Roman" w:hAnsi="Arial" w:cs="Arial"/>
+          <w:color w:val="222222"/>
+          <w:sz w:val="24"/>
+          <w:szCs w:val="24"/>
+          <w:lang w:eastAsia="en-GB"/>
+        </w:rPr>
+      </w:pPr>
+      <w:r>
+        <w:rPr>
+          <w:rFonts w:ascii="Arial" w:eastAsia="Times New Roman" w:hAnsi="Arial" w:cs="Arial"/>
+          <w:color w:val="222222"/>
+          <w:sz w:val="24"/>
+          <w:szCs w:val="24"/>
+          <w:lang w:eastAsia="en-GB"/>
+        </w:rPr>
+        <w:t xml:space="preserve">What I am asking for is about 45mins of your time - I think we can do this via skype. It we really involve a presentation and </w:t>
+      </w:r>
+      <w:proofErr w:type="spellStart"/>
+      <w:r>
+        <w:rPr>
+          <w:rFonts w:ascii="Arial" w:eastAsia="Times New Roman" w:hAnsi="Arial" w:cs="Arial"/>
+          <w:color w:val="222222"/>
+          <w:sz w:val="24"/>
+          <w:szCs w:val="24"/>
+          <w:lang w:eastAsia="en-GB"/>
+        </w:rPr>
+        <w:t>and</w:t>
+      </w:r>
+      <w:proofErr w:type="spellEnd"/>
+      <w:r>
+        <w:rPr>
+          <w:rFonts w:ascii="Arial" w:eastAsia="Times New Roman" w:hAnsi="Arial" w:cs="Arial"/>
+          <w:color w:val="222222"/>
+          <w:sz w:val="24"/>
+          <w:szCs w:val="24"/>
+          <w:lang w:eastAsia="en-GB"/>
+        </w:rPr>
+        <w:t xml:space="preserve"> demonstration of some of the functionality of the software. With the aim of getting some feedback possible improvements and additional functionality.</w:t>
+      </w:r>
+    </w:p>
+    <w:p>
+      <w:pPr>
+        <w:spacing w:after="0" w:line="240" w:lineRule="auto"/>
+        <w:rPr>
+          <w:rFonts w:ascii="Arial" w:eastAsia="Times New Roman" w:hAnsi="Arial" w:cs="Arial"/>
+          <w:color w:val="222222"/>
+          <w:sz w:val="24"/>
+          <w:szCs w:val="24"/>
+          <w:lang w:eastAsia="en-GB"/>
+        </w:rPr>
+      </w:pPr>
+    </w:p>
+    <w:p>
+      <w:pPr>
+        <w:spacing w:after="0" w:line="240" w:lineRule="auto"/>
+        <w:rPr>
+          <w:rFonts w:ascii="Arial" w:eastAsia="Times New Roman" w:hAnsi="Arial" w:cs="Arial"/>
+          <w:color w:val="222222"/>
+          <w:sz w:val="24"/>
+          <w:szCs w:val="24"/>
+          <w:lang w:eastAsia="en-GB"/>
+        </w:rPr>
+      </w:pPr>
+      <w:r>
+        <w:rPr>
+          <w:rFonts w:ascii="Arial" w:eastAsia="Times New Roman" w:hAnsi="Arial" w:cs="Arial"/>
+          <w:color w:val="222222"/>
+          <w:sz w:val="24"/>
+          <w:szCs w:val="24"/>
+          <w:lang w:eastAsia="en-GB"/>
+        </w:rPr>
+        <w:t>I can't offer to pay you unfortunately, but I can offer some of my time in return, possibly in helping you use some of the visualisation tools refined in this project in your own work?</w:t>
+      </w:r>
+    </w:p>
+    <w:p>
+      <w:pPr>
+        <w:spacing w:after="0" w:line="240" w:lineRule="auto"/>
+        <w:rPr>
+          <w:rFonts w:ascii="Arial" w:eastAsia="Times New Roman" w:hAnsi="Arial" w:cs="Arial"/>
+          <w:color w:val="222222"/>
+          <w:sz w:val="24"/>
+          <w:szCs w:val="24"/>
+          <w:lang w:eastAsia="en-GB"/>
+        </w:rPr>
+      </w:pPr>
+    </w:p>
+    <w:p>
+      <w:pPr>
+        <w:spacing w:after="0" w:line="240" w:lineRule="auto"/>
+        <w:rPr>
+          <w:rFonts w:ascii="Arial" w:eastAsia="Times New Roman" w:hAnsi="Arial" w:cs="Arial"/>
+          <w:color w:val="222222"/>
+          <w:sz w:val="24"/>
+          <w:szCs w:val="24"/>
+          <w:lang w:eastAsia="en-GB"/>
+        </w:rPr>
+      </w:pPr>
+      <w:r>
+        <w:rPr>
+          <w:rFonts w:ascii="Arial" w:eastAsia="Times New Roman" w:hAnsi="Arial" w:cs="Arial"/>
+          <w:color w:val="222222"/>
+          <w:sz w:val="24"/>
+          <w:szCs w:val="24"/>
+          <w:lang w:eastAsia="en-GB"/>
+        </w:rPr>
+        <w:t xml:space="preserve">I would like to try and do this in the next 2 weeks. </w:t>
+      </w:r>
+      <w:proofErr w:type="gramStart"/>
+      <w:r>
+        <w:rPr>
+          <w:rFonts w:ascii="Arial" w:eastAsia="Times New Roman" w:hAnsi="Arial" w:cs="Arial"/>
+          <w:color w:val="222222"/>
+          <w:sz w:val="24"/>
+          <w:szCs w:val="24"/>
+          <w:lang w:eastAsia="en-GB"/>
+        </w:rPr>
+        <w:t>So</w:t>
+      </w:r>
+      <w:proofErr w:type="gramEnd"/>
+      <w:r>
+        <w:rPr>
+          <w:rFonts w:ascii="Arial" w:eastAsia="Times New Roman" w:hAnsi="Arial" w:cs="Arial"/>
+          <w:color w:val="222222"/>
+          <w:sz w:val="24"/>
+          <w:szCs w:val="24"/>
+          <w:lang w:eastAsia="en-GB"/>
+        </w:rPr>
+        <w:t xml:space="preserve"> if you are willing and have some time please let me know.</w:t>
+      </w:r>
+    </w:p>
+    <w:p>
+      <w:pPr>
+        <w:spacing w:after="0" w:line="240" w:lineRule="auto"/>
+        <w:rPr>
+          <w:rFonts w:ascii="Arial" w:eastAsia="Times New Roman" w:hAnsi="Arial" w:cs="Arial"/>
+          <w:color w:val="222222"/>
+          <w:sz w:val="24"/>
+          <w:szCs w:val="24"/>
+          <w:lang w:eastAsia="en-GB"/>
+        </w:rPr>
+      </w:pPr>
+      <w:r>
+        <w:rPr>
+          <w:rFonts w:ascii="Arial" w:eastAsia="Times New Roman" w:hAnsi="Arial" w:cs="Arial"/>
+          <w:color w:val="222222"/>
+          <w:sz w:val="24"/>
+          <w:szCs w:val="24"/>
+          <w:lang w:eastAsia="en-GB"/>
+        </w:rPr>
+        <w:t>I attach an image of the results dashboard generated by the software.</w:t>
+      </w:r>
+    </w:p>
+    <w:p>
+      <w:pPr>
+        <w:spacing w:after="0" w:line="240" w:lineRule="auto"/>
+        <w:rPr>
+          <w:rFonts w:ascii="Arial" w:eastAsia="Times New Roman" w:hAnsi="Arial" w:cs="Arial"/>
+          <w:color w:val="222222"/>
+          <w:sz w:val="24"/>
+          <w:szCs w:val="24"/>
+          <w:lang w:eastAsia="en-GB"/>
+        </w:rPr>
+      </w:pPr>
       <w:bookmarkStart w:id="0" w:name="_GoBack"/>
       <w:bookmarkEnd w:id="0"/>
     </w:p>
     <w:p>
-      <w:r>
-        <w:t xml:space="preserve">This interview forms part of an academic research project in support of a Master of Science degree in Information Systems Management at the University of Liverpool. The major aim of the research is to understand how goods-dominant companies in high technology industries structure and manage their services businesses. </w:t>
-      </w:r>
-      <w:proofErr w:type="gramStart"/>
-      <w:r>
-        <w:t>In particular the</w:t>
-      </w:r>
-      <w:proofErr w:type="gramEnd"/>
-      <w:r>
-        <w:t xml:space="preserve"> interview is intended to understand the current state of the Motorola services portfolio. Your responses will be aggregated with other respondents and treated in strictest confidence. The interview will take approximately 45-60 minutes. The interview is structured – we are asking each participant the same questions. There will be an opportunity at the end to address any topics we did not have a chance to discuss. The interview is CONFIDENTIAL; we will be taking </w:t>
-      </w:r>
-      <w:proofErr w:type="gramStart"/>
-      <w:r>
-        <w:t>notes,</w:t>
-      </w:r>
-      <w:proofErr w:type="gramEnd"/>
-      <w:r>
-        <w:t xml:space="preserve"> however, input will not be attributed to any individual. Your responses will be anonymously grouped with those of others. This information will be used to help determine key process, structural and alignment improvements necessary in th</w:t>
-      </w:r>
-      <w:r>
-        <w:t>e Global Services organization.</w:t>
-      </w:r>
-    </w:p>
-    <w:p>
-      <w:r>
-        <w:t xml:space="preserve">Stakeholder Name: </w:t>
-      </w:r>
-    </w:p>
-    <w:p>
-      <w:r>
-        <w:t xml:space="preserve">Stakeholder Organization: </w:t>
-      </w:r>
-    </w:p>
-    <w:p>
-      <w:r>
-        <w:t xml:space="preserve">Stakeholder Role: </w:t>
-      </w:r>
-    </w:p>
-    <w:p>
-      <w:r>
-        <w:t xml:space="preserve">Interview Date: </w:t>
-      </w:r>
-    </w:p>
-    <w:p>
-      <w:r>
-        <w:t>I</w:t>
-      </w:r>
-      <w:r>
-        <w:t xml:space="preserve">nterviewer Name: </w:t>
-      </w:r>
-    </w:p>
-    <w:p>
-      <w:r>
-        <w:t xml:space="preserve">Introduction </w:t>
-      </w:r>
-    </w:p>
-    <w:p>
-      <w:r>
-        <w:t>What is you</w:t>
-      </w:r>
-      <w:r>
-        <w:t xml:space="preserve">r role in the organization? </w:t>
-      </w:r>
-    </w:p>
-    <w:p>
-      <w:r>
-        <w:t xml:space="preserve">How long have you been here? </w:t>
-      </w:r>
-    </w:p>
-    <w:p>
-      <w:r>
-        <w:t>Where did you work before this role?</w:t>
-      </w:r>
+      <w:pPr>
+        <w:spacing w:after="0" w:line="240" w:lineRule="auto"/>
+        <w:rPr>
+          <w:rFonts w:ascii="Arial" w:eastAsia="Times New Roman" w:hAnsi="Arial" w:cs="Arial"/>
+          <w:color w:val="222222"/>
+          <w:sz w:val="24"/>
+          <w:szCs w:val="24"/>
+          <w:lang w:eastAsia="en-GB"/>
+        </w:rPr>
+      </w:pPr>
+      <w:bookmarkStart w:id="1" w:name="_Hlk527960633"/>
+    </w:p>
+    <w:p>
+      <w:pPr>
+        <w:rPr>
+          <w:lang w:val="es-CO"/>
+        </w:rPr>
+      </w:pPr>
+      <w:r>
+        <w:rPr>
+          <w:lang w:val="es-CO"/>
+        </w:rPr>
+        <w:t>Hola Juan Manuel</w:t>
+      </w:r>
+    </w:p>
+    <w:p>
+      <w:pPr>
+        <w:rPr>
+          <w:rFonts w:ascii="Arial" w:eastAsia="Times New Roman" w:hAnsi="Arial" w:cs="Arial"/>
+          <w:color w:val="222222"/>
+          <w:sz w:val="24"/>
+          <w:szCs w:val="24"/>
+          <w:lang w:val="es-CO" w:eastAsia="en-GB"/>
+        </w:rPr>
+      </w:pPr>
+      <w:r>
+        <w:rPr>
+          <w:lang w:val="es-CO"/>
+        </w:rPr>
+        <w:t xml:space="preserve">Hace tres semanas dije que quiero </w:t>
+      </w:r>
+      <w:r>
+        <w:rPr>
+          <w:lang w:val="es-CO"/>
+        </w:rPr>
+        <w:t>hablar</w:t>
+      </w:r>
+      <w:r>
+        <w:rPr>
+          <w:lang w:val="es-CO"/>
+        </w:rPr>
+        <w:t xml:space="preserve"> </w:t>
+      </w:r>
+      <w:r>
+        <w:rPr>
+          <w:lang w:val="es-CO"/>
+        </w:rPr>
+        <w:t>contigo</w:t>
+      </w:r>
+      <w:r>
+        <w:rPr>
+          <w:lang w:val="es-CO"/>
+        </w:rPr>
+        <w:t xml:space="preserve"> </w:t>
+      </w:r>
+      <w:r>
+        <w:rPr>
+          <w:lang w:val="es-CO"/>
+        </w:rPr>
+        <w:t>sobre</w:t>
+      </w:r>
+      <w:r>
+        <w:rPr>
+          <w:lang w:val="es-CO"/>
+        </w:rPr>
+        <w:t xml:space="preserve"> un proyecto</w:t>
+      </w:r>
+      <w:r>
+        <w:rPr>
+          <w:lang w:val="es-CO"/>
+        </w:rPr>
+        <w:t xml:space="preserve">. Estoy haciendo una maestría en Software </w:t>
+      </w:r>
+      <w:proofErr w:type="spellStart"/>
+      <w:r>
+        <w:rPr>
+          <w:lang w:val="es-CO"/>
+        </w:rPr>
+        <w:t>Engineering</w:t>
+      </w:r>
+      <w:proofErr w:type="spellEnd"/>
+      <w:r>
+        <w:rPr>
+          <w:lang w:val="es-CO"/>
+        </w:rPr>
+        <w:t xml:space="preserve"> con </w:t>
+      </w:r>
+      <w:proofErr w:type="spellStart"/>
+      <w:r>
+        <w:rPr>
+          <w:lang w:val="es-CO"/>
+        </w:rPr>
+        <w:t>The</w:t>
+      </w:r>
+      <w:proofErr w:type="spellEnd"/>
+      <w:r>
+        <w:rPr>
+          <w:lang w:val="es-CO"/>
+        </w:rPr>
+        <w:t xml:space="preserve"> </w:t>
+      </w:r>
+      <w:proofErr w:type="spellStart"/>
+      <w:r>
+        <w:rPr>
+          <w:lang w:val="es-CO"/>
+        </w:rPr>
+        <w:t>University</w:t>
+      </w:r>
+      <w:proofErr w:type="spellEnd"/>
+      <w:r>
+        <w:rPr>
+          <w:lang w:val="es-CO"/>
+        </w:rPr>
+        <w:t xml:space="preserve"> </w:t>
+      </w:r>
+      <w:proofErr w:type="spellStart"/>
+      <w:r>
+        <w:rPr>
+          <w:lang w:val="es-CO"/>
+        </w:rPr>
+        <w:t>of</w:t>
+      </w:r>
+      <w:proofErr w:type="spellEnd"/>
+      <w:r>
+        <w:rPr>
+          <w:lang w:val="es-CO"/>
+        </w:rPr>
+        <w:t xml:space="preserve"> Liverpool.  Ya casi terminé me tesis donde estoy desarrollando una aplicación por clasificación de clima Colombia con la meta a conectar estrategias de diseño con bajo energía con los resultados de la clasificación</w:t>
+      </w:r>
+      <w:r>
+        <w:rPr>
+          <w:rFonts w:ascii="Arial" w:eastAsia="Times New Roman" w:hAnsi="Arial" w:cs="Arial"/>
+          <w:color w:val="222222"/>
+          <w:sz w:val="24"/>
+          <w:szCs w:val="24"/>
+          <w:lang w:val="es-CO" w:eastAsia="en-GB"/>
+        </w:rPr>
+        <w:t xml:space="preserve">. </w:t>
+      </w:r>
+    </w:p>
+    <w:p>
+      <w:pPr>
+        <w:rPr>
+          <w:lang w:val="es-CO"/>
+        </w:rPr>
+      </w:pPr>
+      <w:r>
+        <w:rPr>
+          <w:lang w:val="es-CO"/>
+        </w:rPr>
+        <w:t xml:space="preserve">Como parte de la evaluación de este software, estoy realizando software </w:t>
+      </w:r>
+      <w:proofErr w:type="spellStart"/>
+      <w:r>
+        <w:rPr>
+          <w:lang w:val="es-CO"/>
+        </w:rPr>
+        <w:t>walkthrough</w:t>
+      </w:r>
+      <w:proofErr w:type="spellEnd"/>
+      <w:r>
+        <w:rPr>
+          <w:lang w:val="es-CO"/>
+        </w:rPr>
+        <w:t xml:space="preserve"> con expertos en el dominio de diseño ambiental. Es por eso por lo que estoy contactando, creo que tu opinión sería valiosa para proporcionar una crítica rigurosa de la aplicación.</w:t>
+      </w:r>
+    </w:p>
+    <w:p>
+      <w:pPr>
+        <w:rPr>
+          <w:lang w:val="es-CO"/>
+        </w:rPr>
+      </w:pPr>
+      <w:r>
+        <w:rPr>
+          <w:lang w:val="es-CO"/>
+        </w:rPr>
+        <w:t>Lo que estoy pidiendo es aproximadamente 45 minutos de su tiempo. Realmente involucramos una presentación y una demostración de algunas de las funciones del software. Con el objetivo de obtener alguna retroalimentación de posibles mejoras y funcionalidades adicionales.</w:t>
+      </w:r>
+    </w:p>
+    <w:p>
+      <w:pPr>
+        <w:rPr>
+          <w:lang w:val="es-CO"/>
+        </w:rPr>
+      </w:pPr>
+      <w:r>
+        <w:rPr>
+          <w:lang w:val="es-CO"/>
+        </w:rPr>
+        <w:t>La</w:t>
+      </w:r>
+      <w:r>
+        <w:rPr>
+          <w:lang w:val="es-CO"/>
+        </w:rPr>
+        <w:t>mentablemente, no puedo ofrecert</w:t>
+      </w:r>
+      <w:r>
+        <w:rPr>
+          <w:lang w:val="es-CO"/>
+        </w:rPr>
+        <w:t>e un pago, pero ¿puedo ofrecer algo de mi tiempo a cambio, posiblemente ayudándole a usar algunas de las herramientas de visualización refinadas en este</w:t>
+      </w:r>
+      <w:r>
+        <w:rPr>
+          <w:lang w:val="es-CO"/>
+        </w:rPr>
+        <w:t xml:space="preserve"> proyecto en su propio trabajo?</w:t>
+      </w:r>
+    </w:p>
+    <w:p>
+      <w:pPr>
+        <w:rPr>
+          <w:lang w:val="es-CO"/>
+        </w:rPr>
+      </w:pPr>
+      <w:r>
+        <w:rPr>
+          <w:lang w:val="es-CO"/>
+        </w:rPr>
+        <w:t>Me gustaría intentar hacer esto en las próximas 2 semanas. Así que si estás dispuesto y tienes algo de tiempo por favor házmelo saber.</w:t>
+      </w:r>
+    </w:p>
+    <w:p>
+      <w:pPr>
+        <w:rPr>
+          <w:lang w:val="es-CO"/>
+        </w:rPr>
+      </w:pPr>
+      <w:r>
+        <w:rPr>
+          <w:lang w:val="es-CO"/>
+        </w:rPr>
+        <w:t>Adjunto una imagen del panel de resultados generado por el software.</w:t>
+      </w:r>
+    </w:p>
+    <w:bookmarkEnd w:id="1"/>
+    <w:p>
+      <w:pPr>
+        <w:spacing w:after="0" w:line="240" w:lineRule="auto"/>
+        <w:rPr>
+          <w:rFonts w:ascii="Arial" w:eastAsia="Times New Roman" w:hAnsi="Arial" w:cs="Arial"/>
+          <w:color w:val="222222"/>
+          <w:sz w:val="24"/>
+          <w:szCs w:val="24"/>
+          <w:lang w:val="es-CO" w:eastAsia="en-GB"/>
+        </w:rPr>
+      </w:pPr>
+    </w:p>
+    <w:p>
+      <w:pPr>
+        <w:rPr>
+          <w:lang w:val="es-CO"/>
+        </w:rPr>
+      </w:pPr>
+    </w:p>
+    <w:p>
+      <w:pPr>
+        <w:rPr>
+          <w:lang w:val="es-CO"/>
+        </w:rPr>
+      </w:pPr>
+    </w:p>
+    <w:p>
+      <w:pPr>
+        <w:rPr>
+          <w:lang w:val="es-CO"/>
+        </w:rPr>
+      </w:pPr>
     </w:p>
     <w:sectPr>
       <w:pgSz w:w="11906" w:h="16838"/>
@@ -495,7 +1214,6 @@
   <w:style w:type="character" w:default="1" w:styleId="DefaultParagraphFont">
     <w:name w:val="Default Paragraph Font"/>
     <w:uiPriority w:val="1"/>
-    <w:semiHidden/>
     <w:unhideWhenUsed/>
   </w:style>
   <w:style w:type="table" w:default="1" w:styleId="TableNormal">

</xml_diff>